<commit_message>
- Move DHT to pin D3 - Improve DataUtil: if only a few data invalid, we skip invalid data, and send valid data
</commit_message>
<xml_diff>
--- a/docs/User_guide_sticker.docx
+++ b/docs/User_guide_sticker.docx
@@ -1,6 +1,6 @@
 
 <file path=word/document.xml><?xml version="1.0" encoding="utf-8"?>
-<w:document xmlns:wpc="http://schemas.microsoft.com/office/word/2010/wordprocessingCanvas" xmlns:cx="http://schemas.microsoft.com/office/drawing/2014/chartex" xmlns:cx1="http://schemas.microsoft.com/office/drawing/2015/9/8/chartex" xmlns:mc="http://schemas.openxmlformats.org/markup-compatibility/2006" xmlns:o="urn:schemas-microsoft-com:office:office" xmlns:r="http://schemas.openxmlformats.org/officeDocument/2006/relationships" xmlns:m="http://schemas.openxmlformats.org/officeDocument/2006/math" xmlns:v="urn:schemas-microsoft-com:vml" xmlns:wp14="http://schemas.microsoft.com/office/word/2010/wordprocessingDrawing" xmlns:wp="http://schemas.openxmlformats.org/drawingml/2006/wordprocessingDrawing" xmlns:w10="urn:schemas-microsoft-com:office:word" xmlns:w="http://schemas.openxmlformats.org/wordprocessingml/2006/main" xmlns:w14="http://schemas.microsoft.com/office/word/2010/wordml" xmlns:w15="http://schemas.microsoft.com/office/word/2012/wordml" xmlns:w16se="http://schemas.microsoft.com/office/word/2015/wordml/symex" xmlns:wpg="http://schemas.microsoft.com/office/word/2010/wordprocessingGroup" xmlns:wpi="http://schemas.microsoft.com/office/word/2010/wordprocessingInk" xmlns:wne="http://schemas.microsoft.com/office/word/2006/wordml" xmlns:wps="http://schemas.microsoft.com/office/word/2010/wordprocessingShape" mc:Ignorable="w14 w15 w16se wp14">
+<w:document xmlns:wpc="http://schemas.microsoft.com/office/word/2010/wordprocessingCanvas" xmlns:cx="http://schemas.microsoft.com/office/drawing/2014/chartex" xmlns:mc="http://schemas.openxmlformats.org/markup-compatibility/2006" xmlns:o="urn:schemas-microsoft-com:office:office" xmlns:r="http://schemas.openxmlformats.org/officeDocument/2006/relationships" xmlns:m="http://schemas.openxmlformats.org/officeDocument/2006/math" xmlns:v="urn:schemas-microsoft-com:vml" xmlns:wp14="http://schemas.microsoft.com/office/word/2010/wordprocessingDrawing" xmlns:wp="http://schemas.openxmlformats.org/drawingml/2006/wordprocessingDrawing" xmlns:w10="urn:schemas-microsoft-com:office:word" xmlns:w="http://schemas.openxmlformats.org/wordprocessingml/2006/main" xmlns:w14="http://schemas.microsoft.com/office/word/2010/wordml" xmlns:w15="http://schemas.microsoft.com/office/word/2012/wordml" xmlns:w16se="http://schemas.microsoft.com/office/word/2015/wordml/symex" xmlns:wpg="http://schemas.microsoft.com/office/word/2010/wordprocessingGroup" xmlns:wpi="http://schemas.microsoft.com/office/word/2010/wordprocessingInk" xmlns:wne="http://schemas.microsoft.com/office/word/2006/wordml" xmlns:wps="http://schemas.microsoft.com/office/word/2010/wordprocessingShape" mc:Ignorable="w14 w15 w16se wp14">
   <w:body>
     <w:p>
       <w:pPr>
@@ -12,8 +12,6 @@
           <w:szCs w:val="28"/>
         </w:rPr>
       </w:pPr>
-      <w:bookmarkStart w:id="0" w:name="_GoBack"/>
-      <w:bookmarkEnd w:id="0"/>
       <w:r>
         <w:rPr>
           <w:b/>
@@ -645,7 +643,7 @@
         <w:rPr>
           <w:b/>
         </w:rPr>
-        <w:t>AAVN_house_sniffer</w:t>
+        <w:t>An_sniffer</w:t>
       </w:r>
       <w:proofErr w:type="spellEnd"/>
     </w:p>
@@ -661,7 +659,7 @@
         <w:rPr>
           <w:b/>
         </w:rPr>
-        <w:t>cphD35ogqq</w:t>
+        <w:t>9sTwEkrvhe</w:t>
       </w:r>
     </w:p>
     <w:p>
@@ -676,7 +674,7 @@
         <w:rPr>
           <w:b/>
         </w:rPr>
-        <w:t>10.806047</w:t>
+        <w:t>10.8312</w:t>
       </w:r>
       <w:r>
         <w:t xml:space="preserve">, longitude: </w:t>
@@ -685,13 +683,16 @@
         <w:rPr>
           <w:b/>
         </w:rPr>
-        <w:t>106.66419</w:t>
-      </w:r>
-    </w:p>
-    <w:p>
-      <w:pPr>
-        <w:spacing w:after="0" w:line="240" w:lineRule="auto"/>
-        <w:ind w:left="-187"/>
+        <w:t>106.6355</w:t>
+      </w:r>
+    </w:p>
+    <w:p>
+      <w:pPr>
+        <w:spacing w:after="0" w:line="240" w:lineRule="auto"/>
+        <w:ind w:left="-187"/>
+        <w:rPr>
+          <w:b/>
+        </w:rPr>
       </w:pPr>
       <w:r>
         <w:t xml:space="preserve">MAC: </w:t>
@@ -700,7 +701,7 @@
         <w:rPr>
           <w:b/>
         </w:rPr>
-        <w:t>EC-FA-BC-13-A3-FC</w:t>
+        <w:t>5C-CF-7F-0C-3D-CD</w:t>
       </w:r>
     </w:p>
     <w:p>
@@ -734,12 +735,14 @@
       <w:r>
         <w:t xml:space="preserve">Name: </w:t>
       </w:r>
-      <w:r>
-        <w:rPr>
-          <w:b/>
-        </w:rPr>
-        <w:t>Sebi_sniffer_2</w:t>
-      </w:r>
+      <w:proofErr w:type="spellStart"/>
+      <w:r>
+        <w:rPr>
+          <w:b/>
+        </w:rPr>
+        <w:t>ptitnoël</w:t>
+      </w:r>
+      <w:proofErr w:type="spellEnd"/>
     </w:p>
     <w:p>
       <w:pPr>
@@ -753,7 +756,7 @@
         <w:rPr>
           <w:b/>
         </w:rPr>
-        <w:t>55K-IHL-XWY-WMV</w:t>
+        <w:t>nJn1GBek70</w:t>
       </w:r>
     </w:p>
     <w:p>
@@ -768,7 +771,7 @@
         <w:rPr>
           <w:b/>
         </w:rPr>
-        <w:t>10.799415</w:t>
+        <w:t>10.833787</w:t>
       </w:r>
       <w:r>
         <w:t xml:space="preserve">, longitude: </w:t>
@@ -777,7 +780,7 @@
         <w:rPr>
           <w:b/>
         </w:rPr>
-        <w:t>106.686615</w:t>
+        <w:t>106.60434</w:t>
       </w:r>
     </w:p>
     <w:p>
@@ -796,8 +799,10 @@
         <w:rPr>
           <w:b/>
         </w:rPr>
-        <w:t>FF-A2-DA-00-3F-01</w:t>
-      </w:r>
+        <w:t>FB-E3-DB-AB-5F-01</w:t>
+      </w:r>
+      <w:bookmarkStart w:id="0" w:name="_GoBack"/>
+      <w:bookmarkEnd w:id="0"/>
     </w:p>
     <w:sectPr>
       <w:pgSz w:w="12240" w:h="15840"/>
@@ -810,7 +815,7 @@
 </file>
 
 <file path=word/numbering.xml><?xml version="1.0" encoding="utf-8"?>
-<w:numbering xmlns:wpc="http://schemas.microsoft.com/office/word/2010/wordprocessingCanvas" xmlns:cx="http://schemas.microsoft.com/office/drawing/2014/chartex" xmlns:cx1="http://schemas.microsoft.com/office/drawing/2015/9/8/chartex" xmlns:mc="http://schemas.openxmlformats.org/markup-compatibility/2006" xmlns:o="urn:schemas-microsoft-com:office:office" xmlns:r="http://schemas.openxmlformats.org/officeDocument/2006/relationships" xmlns:m="http://schemas.openxmlformats.org/officeDocument/2006/math" xmlns:v="urn:schemas-microsoft-com:vml" xmlns:wp14="http://schemas.microsoft.com/office/word/2010/wordprocessingDrawing" xmlns:wp="http://schemas.openxmlformats.org/drawingml/2006/wordprocessingDrawing" xmlns:w10="urn:schemas-microsoft-com:office:word" xmlns:w="http://schemas.openxmlformats.org/wordprocessingml/2006/main" xmlns:w14="http://schemas.microsoft.com/office/word/2010/wordml" xmlns:w15="http://schemas.microsoft.com/office/word/2012/wordml" xmlns:w16se="http://schemas.microsoft.com/office/word/2015/wordml/symex" xmlns:wpg="http://schemas.microsoft.com/office/word/2010/wordprocessingGroup" xmlns:wpi="http://schemas.microsoft.com/office/word/2010/wordprocessingInk" xmlns:wne="http://schemas.microsoft.com/office/word/2006/wordml" xmlns:wps="http://schemas.microsoft.com/office/word/2010/wordprocessingShape" mc:Ignorable="w14 w15 w16se wp14">
+<w:numbering xmlns:wpc="http://schemas.microsoft.com/office/word/2010/wordprocessingCanvas" xmlns:cx="http://schemas.microsoft.com/office/drawing/2014/chartex" xmlns:mc="http://schemas.openxmlformats.org/markup-compatibility/2006" xmlns:o="urn:schemas-microsoft-com:office:office" xmlns:r="http://schemas.openxmlformats.org/officeDocument/2006/relationships" xmlns:m="http://schemas.openxmlformats.org/officeDocument/2006/math" xmlns:v="urn:schemas-microsoft-com:vml" xmlns:wp14="http://schemas.microsoft.com/office/word/2010/wordprocessingDrawing" xmlns:wp="http://schemas.openxmlformats.org/drawingml/2006/wordprocessingDrawing" xmlns:w10="urn:schemas-microsoft-com:office:word" xmlns:w="http://schemas.openxmlformats.org/wordprocessingml/2006/main" xmlns:w14="http://schemas.microsoft.com/office/word/2010/wordml" xmlns:w15="http://schemas.microsoft.com/office/word/2012/wordml" xmlns:w16se="http://schemas.microsoft.com/office/word/2015/wordml/symex" xmlns:wpg="http://schemas.microsoft.com/office/word/2010/wordprocessingGroup" xmlns:wpi="http://schemas.microsoft.com/office/word/2010/wordprocessingInk" xmlns:wne="http://schemas.microsoft.com/office/word/2006/wordml" xmlns:wps="http://schemas.microsoft.com/office/word/2010/wordprocessingShape" mc:Ignorable="w14 w15 w16se wp14">
   <w:abstractNum w:abstractNumId="0" w15:restartNumberingAfterBreak="0">
     <w:nsid w:val="0EAB7624"/>
     <w:multiLevelType w:val="hybridMultilevel"/>

</xml_diff>

<commit_message>
Update domain name in the sticker
</commit_message>
<xml_diff>
--- a/docs/User_guide_sticker.docx
+++ b/docs/User_guide_sticker.docx
@@ -143,14 +143,14 @@
         </w:rPr>
         <w:t xml:space="preserve">Go to </w:t>
       </w:r>
-      <w:hyperlink r:id="rId5" w:history="1">
+      <w:hyperlink r:id="rId6" w:history="1">
         <w:r>
           <w:rPr>
             <w:rStyle w:val="Hyperlink"/>
             <w:sz w:val="24"/>
             <w:szCs w:val="24"/>
           </w:rPr>
-          <w:t>https://airsniffer.org/</w:t>
+          <w:t>https://crowdsniffing.org/</w:t>
         </w:r>
       </w:hyperlink>
       <w:r>
@@ -200,6 +200,8 @@
         </w:rPr>
         <w:t>Manual</w:t>
       </w:r>
+      <w:bookmarkStart w:id="0" w:name="_GoBack"/>
+      <w:bookmarkEnd w:id="0"/>
     </w:p>
     <w:p>
       <w:pPr>
@@ -447,7 +449,7 @@
                           <pic:cNvPicPr/>
                         </pic:nvPicPr>
                         <pic:blipFill>
-                          <a:blip r:embed="rId6">
+                          <a:blip r:embed="rId7">
                             <a:extLst>
                               <a:ext uri="{28A0092B-C50C-407E-A947-70E740481C1C}">
                                 <a14:useLocalDpi xmlns:a14="http://schemas.microsoft.com/office/drawing/2010/main" val="0"/>
@@ -509,7 +511,7 @@
                           <pic:cNvPicPr/>
                         </pic:nvPicPr>
                         <pic:blipFill>
-                          <a:blip r:embed="rId7">
+                          <a:blip r:embed="rId8">
                             <a:extLst>
                               <a:ext uri="{28A0092B-C50C-407E-A947-70E740481C1C}">
                                 <a14:useLocalDpi xmlns:a14="http://schemas.microsoft.com/office/drawing/2010/main" val="0"/>
@@ -801,8 +803,6 @@
         </w:rPr>
         <w:t>FB-E3-DB-AB-5F-01</w:t>
       </w:r>
-      <w:bookmarkStart w:id="0" w:name="_GoBack"/>
-      <w:bookmarkEnd w:id="0"/>
     </w:p>
     <w:sectPr>
       <w:pgSz w:w="12240" w:h="15840"/>
@@ -1685,6 +1685,36 @@
       <w:szCs w:val="24"/>
     </w:rPr>
   </w:style>
+  <w:style w:type="paragraph" w:styleId="BalloonText">
+    <w:name w:val="Balloon Text"/>
+    <w:basedOn w:val="Normal"/>
+    <w:link w:val="BalloonTextChar"/>
+    <w:uiPriority w:val="99"/>
+    <w:semiHidden/>
+    <w:unhideWhenUsed/>
+    <w:rsid w:val="00F82531"/>
+    <w:pPr>
+      <w:spacing w:after="0" w:line="240" w:lineRule="auto"/>
+    </w:pPr>
+    <w:rPr>
+      <w:rFonts w:ascii="Segoe UI" w:hAnsi="Segoe UI" w:cs="Segoe UI"/>
+      <w:sz w:val="18"/>
+      <w:szCs w:val="18"/>
+    </w:rPr>
+  </w:style>
+  <w:style w:type="character" w:customStyle="1" w:styleId="BalloonTextChar">
+    <w:name w:val="Balloon Text Char"/>
+    <w:basedOn w:val="DefaultParagraphFont"/>
+    <w:link w:val="BalloonText"/>
+    <w:uiPriority w:val="99"/>
+    <w:semiHidden/>
+    <w:rsid w:val="00F82531"/>
+    <w:rPr>
+      <w:rFonts w:ascii="Segoe UI" w:hAnsi="Segoe UI" w:cs="Segoe UI"/>
+      <w:sz w:val="18"/>
+      <w:szCs w:val="18"/>
+    </w:rPr>
+  </w:style>
 </w:styles>
 </file>
 
@@ -1971,4 +2001,16 @@
   <a:objectDefaults/>
   <a:extraClrSchemeLst/>
 </a:theme>
+</file>
+
+<file path=customXml/item1.xml><?xml version="1.0" encoding="utf-8"?>
+<b:Sources xmlns:b="http://schemas.openxmlformats.org/officeDocument/2006/bibliography" xmlns="http://schemas.openxmlformats.org/officeDocument/2006/bibliography" SelectedStyle="\APASixthEditionOfficeOnline.xsl" StyleName="APA" Version="6"/>
+</file>
+
+<file path=customXml/itemProps1.xml><?xml version="1.0" encoding="utf-8"?>
+<ds:datastoreItem xmlns:ds="http://schemas.openxmlformats.org/officeDocument/2006/customXml" ds:itemID="{7CCF3FDA-ABC4-4EB2-BBB8-D7472FA007E1}">
+  <ds:schemaRefs>
+    <ds:schemaRef ds:uri="http://schemas.openxmlformats.org/officeDocument/2006/bibliography"/>
+  </ds:schemaRefs>
+</ds:datastoreItem>
 </file>
</xml_diff>